<commit_message>
fix links, added fpdf, added usernav, remove header.php
</commit_message>
<xml_diff>
--- a/PopThatCorn.docx
+++ b/PopThatCorn.docx
@@ -240,6 +240,29 @@
         </w:rPr>
         <w:t>Speech Recognition</w:t>
       </w:r>
+      <w:r>
+        <w:rPr>
+          <w:sz w:val="24"/>
+          <w:szCs w:val="24"/>
+        </w:rPr>
+        <w:t xml:space="preserve"> - </w:t>
+      </w:r>
+      <w:proofErr w:type="spellStart"/>
+      <w:r>
+        <w:rPr>
+          <w:sz w:val="24"/>
+          <w:szCs w:val="24"/>
+        </w:rPr>
+        <w:t>youtube</w:t>
+      </w:r>
+      <w:proofErr w:type="spellEnd"/>
+      <w:r>
+        <w:rPr>
+          <w:sz w:val="24"/>
+          <w:szCs w:val="24"/>
+        </w:rPr>
+        <w:t xml:space="preserve"> cc</w:t>
+      </w:r>
     </w:p>
     <w:p>
       <w:pPr>
@@ -259,7 +282,23 @@
           <w:sz w:val="24"/>
           <w:szCs w:val="24"/>
         </w:rPr>
-        <w:t>Learning</w:t>
+        <w:t xml:space="preserve">Facial Recognition - </w:t>
+      </w:r>
+      <w:proofErr w:type="spellStart"/>
+      <w:r>
+        <w:rPr>
+          <w:sz w:val="24"/>
+          <w:szCs w:val="24"/>
+        </w:rPr>
+        <w:t>facebook</w:t>
+      </w:r>
+      <w:proofErr w:type="spellEnd"/>
+      <w:r>
+        <w:rPr>
+          <w:sz w:val="24"/>
+          <w:szCs w:val="24"/>
+        </w:rPr>
+        <w:t xml:space="preserve"> profile picture</w:t>
       </w:r>
     </w:p>
     <w:p>
@@ -280,7 +319,14 @@
           <w:sz w:val="24"/>
           <w:szCs w:val="24"/>
         </w:rPr>
-        <w:t>Planning</w:t>
+        <w:t>Weather / Temperature</w:t>
+      </w:r>
+      <w:r>
+        <w:rPr>
+          <w:sz w:val="24"/>
+          <w:szCs w:val="24"/>
+        </w:rPr>
+        <w:t xml:space="preserve"> Recognition- </w:t>
       </w:r>
     </w:p>
     <w:p>
@@ -301,7 +347,7 @@
           <w:sz w:val="24"/>
           <w:szCs w:val="24"/>
         </w:rPr>
-        <w:t>Problem Solving</w:t>
+        <w:t xml:space="preserve">Pattern Recognition - </w:t>
       </w:r>
     </w:p>
     <w:p>
@@ -712,7 +758,23 @@
           <w:sz w:val="24"/>
           <w:szCs w:val="24"/>
         </w:rPr>
-        <w:t xml:space="preserve"> then after 60 years the AI winter was stop, its been made possible because of key breakthroughs</w:t>
+        <w:t xml:space="preserve"> then after 60 years the AI winter was stop, </w:t>
+      </w:r>
+      <w:proofErr w:type="spellStart"/>
+      <w:r>
+        <w:rPr>
+          <w:sz w:val="24"/>
+          <w:szCs w:val="24"/>
+        </w:rPr>
+        <w:t>its</w:t>
+      </w:r>
+      <w:proofErr w:type="spellEnd"/>
+      <w:r>
+        <w:rPr>
+          <w:sz w:val="24"/>
+          <w:szCs w:val="24"/>
+        </w:rPr>
+        <w:t xml:space="preserve"> been made possible because of key breakthroughs</w:t>
       </w:r>
     </w:p>
     <w:p>
@@ -826,6 +888,118 @@
     <w:p>
       <w:pPr>
         <w:spacing w:after="0" w:line="240" w:lineRule="auto"/>
+        <w:ind w:firstLine="720"/>
+        <w:rPr>
+          <w:sz w:val="24"/>
+          <w:szCs w:val="24"/>
+        </w:rPr>
+      </w:pPr>
+    </w:p>
+    <w:p>
+      <w:pPr>
+        <w:spacing w:after="0" w:line="240" w:lineRule="auto"/>
+        <w:ind w:firstLine="720"/>
+        <w:rPr>
+          <w:sz w:val="24"/>
+          <w:szCs w:val="24"/>
+        </w:rPr>
+      </w:pPr>
+    </w:p>
+    <w:p>
+      <w:pPr>
+        <w:spacing w:after="0" w:line="240" w:lineRule="auto"/>
+        <w:ind w:firstLine="720"/>
+        <w:rPr>
+          <w:sz w:val="24"/>
+          <w:szCs w:val="24"/>
+        </w:rPr>
+      </w:pPr>
+      <w:bookmarkStart w:id="0" w:name="_GoBack"/>
+      <w:bookmarkEnd w:id="0"/>
+    </w:p>
+    <w:p>
+      <w:pPr>
+        <w:spacing w:after="0" w:line="240" w:lineRule="auto"/>
+        <w:ind w:firstLine="720"/>
+        <w:rPr>
+          <w:sz w:val="24"/>
+          <w:szCs w:val="24"/>
+        </w:rPr>
+      </w:pPr>
+    </w:p>
+    <w:p>
+      <w:pPr>
+        <w:spacing w:after="0" w:line="240" w:lineRule="auto"/>
+        <w:ind w:firstLine="720"/>
+        <w:rPr>
+          <w:sz w:val="24"/>
+          <w:szCs w:val="24"/>
+        </w:rPr>
+      </w:pPr>
+    </w:p>
+    <w:p>
+      <w:pPr>
+        <w:spacing w:after="0" w:line="240" w:lineRule="auto"/>
+        <w:ind w:firstLine="720"/>
+        <w:rPr>
+          <w:sz w:val="24"/>
+          <w:szCs w:val="24"/>
+        </w:rPr>
+      </w:pPr>
+    </w:p>
+    <w:p>
+      <w:pPr>
+        <w:spacing w:after="0" w:line="240" w:lineRule="auto"/>
+        <w:ind w:firstLine="720"/>
+        <w:rPr>
+          <w:sz w:val="24"/>
+          <w:szCs w:val="24"/>
+        </w:rPr>
+      </w:pPr>
+    </w:p>
+    <w:p>
+      <w:pPr>
+        <w:spacing w:after="0" w:line="240" w:lineRule="auto"/>
+        <w:ind w:firstLine="720"/>
+        <w:rPr>
+          <w:sz w:val="24"/>
+          <w:szCs w:val="24"/>
+        </w:rPr>
+      </w:pPr>
+    </w:p>
+    <w:p>
+      <w:pPr>
+        <w:spacing w:after="0" w:line="240" w:lineRule="auto"/>
+        <w:ind w:firstLine="720"/>
+        <w:rPr>
+          <w:sz w:val="24"/>
+          <w:szCs w:val="24"/>
+        </w:rPr>
+      </w:pPr>
+    </w:p>
+    <w:p>
+      <w:pPr>
+        <w:spacing w:after="0" w:line="240" w:lineRule="auto"/>
+        <w:ind w:firstLine="720"/>
+        <w:rPr>
+          <w:sz w:val="24"/>
+          <w:szCs w:val="24"/>
+        </w:rPr>
+      </w:pPr>
+    </w:p>
+    <w:p>
+      <w:pPr>
+        <w:spacing w:after="0" w:line="240" w:lineRule="auto"/>
+        <w:ind w:firstLine="720"/>
+        <w:rPr>
+          <w:sz w:val="24"/>
+          <w:szCs w:val="24"/>
+        </w:rPr>
+      </w:pPr>
+    </w:p>
+    <w:p>
+      <w:pPr>
+        <w:spacing w:after="0" w:line="240" w:lineRule="auto"/>
         <w:ind w:left="720"/>
         <w:rPr>
           <w:sz w:val="24"/>
@@ -1140,6 +1314,7 @@
           <w:sz w:val="24"/>
           <w:szCs w:val="24"/>
         </w:rPr>
+        <w:lastRenderedPageBreak/>
         <w:t xml:space="preserve">Supervised learning is the most mature, the most studied and the type of learning used by most machine learning algorithms. </w:t>
       </w:r>
     </w:p>
@@ -1220,8 +1395,6 @@
         </w:rPr>
         <w:t>Optimization</w:t>
       </w:r>
-      <w:bookmarkStart w:id="0" w:name="_GoBack"/>
-      <w:bookmarkEnd w:id="0"/>
     </w:p>
     <w:p>
       <w:pPr>

</xml_diff>

<commit_message>
Fix Links, Remove Unnecessary plugins
</commit_message>
<xml_diff>
--- a/PopThatCorn.docx
+++ b/PopThatCorn.docx
@@ -252,7 +252,23 @@
           <w:sz w:val="24"/>
           <w:szCs w:val="24"/>
         </w:rPr>
-        <w:t xml:space="preserve"> - youtube cc</w:t>
+        <w:t xml:space="preserve"> - </w:t>
+      </w:r>
+      <w:proofErr w:type="spellStart"/>
+      <w:r>
+        <w:rPr>
+          <w:sz w:val="24"/>
+          <w:szCs w:val="24"/>
+        </w:rPr>
+        <w:t>youtube</w:t>
+      </w:r>
+      <w:proofErr w:type="spellEnd"/>
+      <w:r>
+        <w:rPr>
+          <w:sz w:val="24"/>
+          <w:szCs w:val="24"/>
+        </w:rPr>
+        <w:t xml:space="preserve"> cc</w:t>
       </w:r>
     </w:p>
     <w:p>
@@ -273,7 +289,23 @@
           <w:sz w:val="24"/>
           <w:szCs w:val="24"/>
         </w:rPr>
-        <w:t>Facial Recognition - facebook profile picture</w:t>
+        <w:t xml:space="preserve">Facial Recognition - </w:t>
+      </w:r>
+      <w:proofErr w:type="spellStart"/>
+      <w:r>
+        <w:rPr>
+          <w:sz w:val="24"/>
+          <w:szCs w:val="24"/>
+        </w:rPr>
+        <w:t>facebook</w:t>
+      </w:r>
+      <w:proofErr w:type="spellEnd"/>
+      <w:r>
+        <w:rPr>
+          <w:sz w:val="24"/>
+          <w:szCs w:val="24"/>
+        </w:rPr>
+        <w:t xml:space="preserve"> profile picture</w:t>
       </w:r>
     </w:p>
     <w:p>
@@ -733,7 +765,23 @@
           <w:sz w:val="24"/>
           <w:szCs w:val="24"/>
         </w:rPr>
-        <w:t xml:space="preserve"> then after 60 years the AI winter was stop, its been made possible because of key breakthroughs</w:t>
+        <w:t xml:space="preserve"> then after 60 years the AI winter was stop, </w:t>
+      </w:r>
+      <w:proofErr w:type="spellStart"/>
+      <w:r>
+        <w:rPr>
+          <w:sz w:val="24"/>
+          <w:szCs w:val="24"/>
+        </w:rPr>
+        <w:t>its</w:t>
+      </w:r>
+      <w:proofErr w:type="spellEnd"/>
+      <w:r>
+        <w:rPr>
+          <w:sz w:val="24"/>
+          <w:szCs w:val="24"/>
+        </w:rPr>
+        <w:t xml:space="preserve"> been made possible because of key breakthroughs</w:t>
       </w:r>
     </w:p>
     <w:p>
@@ -880,12 +928,37 @@
           <w:szCs w:val="24"/>
         </w:rPr>
       </w:pPr>
-      <w:r>
-        <w:rPr>
-          <w:sz w:val="24"/>
-          <w:szCs w:val="24"/>
-        </w:rPr>
-        <w:t>First we have neural networks. Eg. Brain modeling, time series prediction, classification</w:t>
+      <w:proofErr w:type="gramStart"/>
+      <w:r>
+        <w:rPr>
+          <w:sz w:val="24"/>
+          <w:szCs w:val="24"/>
+        </w:rPr>
+        <w:t>First</w:t>
+      </w:r>
+      <w:proofErr w:type="gramEnd"/>
+      <w:r>
+        <w:rPr>
+          <w:sz w:val="24"/>
+          <w:szCs w:val="24"/>
+        </w:rPr>
+        <w:t xml:space="preserve"> we have neural networks. </w:t>
+      </w:r>
+      <w:proofErr w:type="spellStart"/>
+      <w:r>
+        <w:rPr>
+          <w:sz w:val="24"/>
+          <w:szCs w:val="24"/>
+        </w:rPr>
+        <w:t>Eg.</w:t>
+      </w:r>
+      <w:proofErr w:type="spellEnd"/>
+      <w:r>
+        <w:rPr>
+          <w:sz w:val="24"/>
+          <w:szCs w:val="24"/>
+        </w:rPr>
+        <w:t xml:space="preserve"> Brain modeling, time series prediction, classification</w:t>
       </w:r>
     </w:p>
     <w:p>
@@ -1006,441 +1079,742 @@
         </w:rPr>
         <w:t>Machine learning</w:t>
       </w:r>
+    </w:p>
+    <w:p>
+      <w:pPr>
+        <w:spacing w:after="0" w:line="240" w:lineRule="auto"/>
+        <w:ind w:firstLine="720"/>
+        <w:rPr>
+          <w:sz w:val="24"/>
+          <w:szCs w:val="24"/>
+        </w:rPr>
+      </w:pPr>
+    </w:p>
+    <w:p>
+      <w:pPr>
+        <w:spacing w:after="0" w:line="240" w:lineRule="auto"/>
+        <w:ind w:firstLine="720"/>
+        <w:rPr>
+          <w:sz w:val="24"/>
+          <w:szCs w:val="24"/>
+        </w:rPr>
+      </w:pPr>
+    </w:p>
+    <w:p>
+      <w:pPr>
+        <w:spacing w:after="0" w:line="240" w:lineRule="auto"/>
+        <w:ind w:firstLine="720"/>
+        <w:rPr>
+          <w:sz w:val="24"/>
+          <w:szCs w:val="24"/>
+        </w:rPr>
+      </w:pPr>
+      <w:r>
+        <w:rPr>
+          <w:sz w:val="24"/>
+          <w:szCs w:val="24"/>
+        </w:rPr>
+        <w:t>[ICEBREAKER]</w:t>
+      </w:r>
+    </w:p>
+    <w:p>
+      <w:pPr>
+        <w:spacing w:after="0" w:line="240" w:lineRule="auto"/>
+        <w:ind w:firstLine="720"/>
+        <w:rPr>
+          <w:sz w:val="24"/>
+          <w:szCs w:val="24"/>
+        </w:rPr>
+      </w:pPr>
+    </w:p>
+    <w:p>
+      <w:pPr>
+        <w:spacing w:after="0" w:line="240" w:lineRule="auto"/>
+        <w:ind w:firstLine="720"/>
+        <w:rPr>
+          <w:sz w:val="24"/>
+          <w:szCs w:val="24"/>
+        </w:rPr>
+      </w:pPr>
+    </w:p>
+    <w:p>
+      <w:pPr>
+        <w:spacing w:after="0" w:line="240" w:lineRule="auto"/>
+        <w:ind w:left="720"/>
+        <w:rPr>
+          <w:sz w:val="24"/>
+          <w:szCs w:val="24"/>
+        </w:rPr>
+      </w:pPr>
+    </w:p>
+    <w:p>
+      <w:pPr>
+        <w:spacing w:after="0" w:line="240" w:lineRule="auto"/>
+        <w:ind w:left="720"/>
+        <w:rPr>
+          <w:sz w:val="24"/>
+          <w:szCs w:val="24"/>
+        </w:rPr>
+      </w:pPr>
+      <w:r>
+        <w:rPr>
+          <w:sz w:val="24"/>
+          <w:szCs w:val="24"/>
+        </w:rPr>
+        <w:t>So next we will talk about the machine learning</w:t>
+      </w:r>
+      <w:r>
+        <w:rPr>
+          <w:sz w:val="24"/>
+          <w:szCs w:val="24"/>
+        </w:rPr>
+        <w:t>.</w:t>
+      </w:r>
+      <w:r>
+        <w:rPr>
+          <w:sz w:val="24"/>
+          <w:szCs w:val="24"/>
+        </w:rPr>
+        <w:br/>
+        <w:t xml:space="preserve">When we say machine learning </w:t>
+      </w:r>
+      <w:r>
+        <w:rPr>
+          <w:sz w:val="24"/>
+          <w:szCs w:val="24"/>
+        </w:rPr>
+        <w:t xml:space="preserve">most of the people consider it as AI but </w:t>
+      </w:r>
+      <w:proofErr w:type="spellStart"/>
+      <w:r>
+        <w:rPr>
+          <w:sz w:val="24"/>
+          <w:szCs w:val="24"/>
+        </w:rPr>
+        <w:t>its</w:t>
+      </w:r>
+      <w:proofErr w:type="spellEnd"/>
+      <w:r>
+        <w:rPr>
+          <w:sz w:val="24"/>
+          <w:szCs w:val="24"/>
+        </w:rPr>
+        <w:t xml:space="preserve"> not true.</w:t>
+      </w:r>
+    </w:p>
+    <w:p>
+      <w:pPr>
+        <w:spacing w:after="0" w:line="240" w:lineRule="auto"/>
+        <w:ind w:left="720"/>
+        <w:rPr>
+          <w:sz w:val="24"/>
+          <w:szCs w:val="24"/>
+        </w:rPr>
+      </w:pPr>
+      <w:r>
+        <w:rPr>
+          <w:sz w:val="24"/>
+          <w:szCs w:val="24"/>
+        </w:rPr>
+        <w:t>For a start lets differentiate the two.</w:t>
+      </w:r>
+    </w:p>
+    <w:p>
+      <w:pPr>
+        <w:spacing w:after="0" w:line="240" w:lineRule="auto"/>
+        <w:ind w:left="720"/>
+        <w:rPr>
+          <w:sz w:val="24"/>
+          <w:szCs w:val="24"/>
+        </w:rPr>
+      </w:pPr>
+    </w:p>
+    <w:p>
+      <w:pPr>
+        <w:spacing w:after="0" w:line="240" w:lineRule="auto"/>
+        <w:ind w:left="720"/>
+        <w:rPr>
+          <w:sz w:val="24"/>
+          <w:szCs w:val="24"/>
+        </w:rPr>
+      </w:pPr>
+      <w:r>
+        <w:rPr>
+          <w:sz w:val="24"/>
+          <w:szCs w:val="24"/>
+        </w:rPr>
+        <w:t>Machine learning is a part of AI. As you can see ML is under of AI and DL is under of ML</w:t>
+      </w:r>
+    </w:p>
+    <w:p>
+      <w:pPr>
+        <w:spacing w:after="0" w:line="240" w:lineRule="auto"/>
+        <w:ind w:left="720"/>
+        <w:rPr>
+          <w:sz w:val="24"/>
+          <w:szCs w:val="24"/>
+        </w:rPr>
+      </w:pPr>
+      <w:r>
+        <w:rPr>
+          <w:sz w:val="24"/>
+          <w:szCs w:val="24"/>
+        </w:rPr>
+        <w:t xml:space="preserve">We will not talk about </w:t>
+      </w:r>
+      <w:proofErr w:type="gramStart"/>
+      <w:r>
+        <w:rPr>
+          <w:sz w:val="24"/>
+          <w:szCs w:val="24"/>
+        </w:rPr>
+        <w:t>DL</w:t>
+      </w:r>
+      <w:proofErr w:type="gramEnd"/>
+      <w:r>
+        <w:rPr>
+          <w:sz w:val="24"/>
+          <w:szCs w:val="24"/>
+        </w:rPr>
+        <w:t xml:space="preserve"> but we can say that DL is the evolution of ML</w:t>
+      </w:r>
+    </w:p>
+    <w:p>
+      <w:pPr>
+        <w:spacing w:after="0" w:line="240" w:lineRule="auto"/>
+        <w:ind w:left="720"/>
+        <w:rPr>
+          <w:sz w:val="24"/>
+          <w:szCs w:val="24"/>
+        </w:rPr>
+      </w:pPr>
+    </w:p>
+    <w:p>
+      <w:pPr>
+        <w:spacing w:after="0" w:line="240" w:lineRule="auto"/>
+        <w:ind w:left="720"/>
+        <w:rPr>
+          <w:sz w:val="24"/>
+          <w:szCs w:val="24"/>
+        </w:rPr>
+      </w:pPr>
+      <w:proofErr w:type="gramStart"/>
+      <w:r>
+        <w:rPr>
+          <w:sz w:val="24"/>
+          <w:szCs w:val="24"/>
+        </w:rPr>
+        <w:t>Actually</w:t>
+      </w:r>
+      <w:proofErr w:type="gramEnd"/>
+      <w:r>
+        <w:rPr>
+          <w:sz w:val="24"/>
+          <w:szCs w:val="24"/>
+        </w:rPr>
+        <w:t xml:space="preserve"> the term </w:t>
+      </w:r>
+      <w:r>
+        <w:rPr>
+          <w:sz w:val="24"/>
+          <w:szCs w:val="24"/>
+        </w:rPr>
+        <w:t>ML start since</w:t>
+      </w:r>
+      <w:r>
+        <w:rPr>
+          <w:sz w:val="24"/>
+          <w:szCs w:val="24"/>
+        </w:rPr>
+        <w:t>1950’s, it was mentioned by Arthur Samuel of IBM</w:t>
+      </w:r>
+      <w:r>
+        <w:rPr>
+          <w:sz w:val="24"/>
+          <w:szCs w:val="24"/>
+        </w:rPr>
+        <w:t xml:space="preserve">, Arthur Samuel is part of the </w:t>
+      </w:r>
+      <w:proofErr w:type="spellStart"/>
+      <w:r>
+        <w:rPr>
+          <w:sz w:val="24"/>
+          <w:szCs w:val="24"/>
+        </w:rPr>
+        <w:t>Darmouth</w:t>
+      </w:r>
+      <w:proofErr w:type="spellEnd"/>
+      <w:r>
+        <w:rPr>
+          <w:sz w:val="24"/>
+          <w:szCs w:val="24"/>
+        </w:rPr>
+        <w:t xml:space="preserve"> Conference. </w:t>
+      </w:r>
+    </w:p>
+    <w:p>
+      <w:pPr>
+        <w:spacing w:after="0" w:line="240" w:lineRule="auto"/>
+        <w:ind w:left="720"/>
+        <w:rPr>
+          <w:sz w:val="24"/>
+          <w:szCs w:val="24"/>
+        </w:rPr>
+      </w:pPr>
+    </w:p>
+    <w:p>
+      <w:pPr>
+        <w:spacing w:after="0" w:line="240" w:lineRule="auto"/>
+        <w:ind w:left="720"/>
+        <w:rPr>
+          <w:sz w:val="24"/>
+          <w:szCs w:val="24"/>
+        </w:rPr>
+      </w:pPr>
+      <w:r>
+        <w:rPr>
+          <w:sz w:val="24"/>
+          <w:szCs w:val="24"/>
+        </w:rPr>
+        <w:t>Moreover</w:t>
+      </w:r>
+    </w:p>
+    <w:p>
+      <w:pPr>
+        <w:spacing w:after="0" w:line="240" w:lineRule="auto"/>
+        <w:ind w:left="720"/>
+        <w:rPr>
+          <w:sz w:val="24"/>
+          <w:szCs w:val="24"/>
+        </w:rPr>
+      </w:pPr>
+    </w:p>
+    <w:p>
+      <w:pPr>
+        <w:spacing w:after="0" w:line="240" w:lineRule="auto"/>
+        <w:ind w:left="720"/>
+        <w:rPr>
+          <w:sz w:val="24"/>
+          <w:szCs w:val="24"/>
+        </w:rPr>
+      </w:pPr>
+      <w:r>
+        <w:rPr>
+          <w:sz w:val="24"/>
+          <w:szCs w:val="24"/>
+        </w:rPr>
+        <w:t xml:space="preserve">One of the </w:t>
+      </w:r>
+      <w:proofErr w:type="gramStart"/>
+      <w:r>
+        <w:rPr>
+          <w:sz w:val="24"/>
+          <w:szCs w:val="24"/>
+        </w:rPr>
+        <w:t>definition</w:t>
+      </w:r>
+      <w:proofErr w:type="gramEnd"/>
+      <w:r>
+        <w:rPr>
+          <w:sz w:val="24"/>
+          <w:szCs w:val="24"/>
+        </w:rPr>
+        <w:t xml:space="preserve"> of ml is</w:t>
+      </w:r>
+    </w:p>
+    <w:p>
+      <w:pPr>
+        <w:spacing w:after="0" w:line="240" w:lineRule="auto"/>
+        <w:ind w:left="720"/>
+        <w:rPr>
+          <w:sz w:val="24"/>
+          <w:szCs w:val="24"/>
+        </w:rPr>
+      </w:pPr>
+    </w:p>
+    <w:p>
+      <w:pPr>
+        <w:spacing w:after="0" w:line="240" w:lineRule="auto"/>
+        <w:ind w:left="1440" w:hanging="720"/>
+        <w:jc w:val="right"/>
+        <w:rPr>
+          <w:sz w:val="24"/>
+          <w:szCs w:val="24"/>
+        </w:rPr>
+      </w:pPr>
+      <w:r>
+        <w:rPr>
+          <w:sz w:val="24"/>
+          <w:szCs w:val="24"/>
+        </w:rPr>
+        <w:t xml:space="preserve">it is an application of artificial intelligence (AI) that provides systems the ability to automatically learn and improve from experience without being </w:t>
+      </w:r>
+      <w:r>
+        <w:rPr>
+          <w:sz w:val="24"/>
+          <w:szCs w:val="24"/>
+        </w:rPr>
+        <w:t>explicitly</w:t>
+      </w:r>
+      <w:r>
+        <w:rPr>
+          <w:sz w:val="24"/>
+          <w:szCs w:val="24"/>
+        </w:rPr>
+        <w:t xml:space="preserve"> programmed.</w:t>
+      </w:r>
+    </w:p>
+    <w:p>
+      <w:pPr>
+        <w:spacing w:after="0" w:line="240" w:lineRule="auto"/>
+        <w:rPr>
+          <w:sz w:val="24"/>
+          <w:szCs w:val="24"/>
+        </w:rPr>
+      </w:pPr>
+    </w:p>
+    <w:p>
+      <w:pPr>
+        <w:spacing w:after="0" w:line="240" w:lineRule="auto"/>
+        <w:ind w:left="720"/>
+        <w:rPr>
+          <w:sz w:val="24"/>
+          <w:szCs w:val="24"/>
+        </w:rPr>
+      </w:pPr>
+      <w:r>
+        <w:rPr>
+          <w:sz w:val="24"/>
+          <w:szCs w:val="24"/>
+        </w:rPr>
+        <w:t>If programming is automation, then machine learning is automating the process of automation.</w:t>
+      </w:r>
+    </w:p>
+    <w:p>
+      <w:pPr>
+        <w:spacing w:after="0" w:line="240" w:lineRule="auto"/>
+        <w:ind w:left="720"/>
+        <w:jc w:val="center"/>
+        <w:rPr>
+          <w:sz w:val="24"/>
+          <w:szCs w:val="24"/>
+        </w:rPr>
+      </w:pPr>
+    </w:p>
+    <w:p>
+      <w:pPr>
+        <w:spacing w:after="0" w:line="240" w:lineRule="auto"/>
+        <w:ind w:left="720"/>
+        <w:jc w:val="center"/>
+        <w:rPr>
+          <w:sz w:val="24"/>
+          <w:szCs w:val="24"/>
+        </w:rPr>
+      </w:pPr>
+    </w:p>
+    <w:p>
+      <w:pPr>
+        <w:spacing w:after="0" w:line="240" w:lineRule="auto"/>
+        <w:ind w:left="720"/>
+        <w:jc w:val="center"/>
+        <w:rPr>
+          <w:sz w:val="24"/>
+          <w:szCs w:val="24"/>
+        </w:rPr>
+      </w:pPr>
+    </w:p>
+    <w:p>
+      <w:pPr>
+        <w:spacing w:after="0" w:line="240" w:lineRule="auto"/>
+        <w:ind w:left="720"/>
+        <w:jc w:val="center"/>
+        <w:rPr>
+          <w:sz w:val="24"/>
+          <w:szCs w:val="24"/>
+        </w:rPr>
+      </w:pPr>
+    </w:p>
+    <w:p>
+      <w:pPr>
+        <w:spacing w:after="0" w:line="240" w:lineRule="auto"/>
+        <w:ind w:left="720"/>
+        <w:jc w:val="center"/>
+        <w:rPr>
+          <w:sz w:val="24"/>
+          <w:szCs w:val="24"/>
+        </w:rPr>
+      </w:pPr>
+    </w:p>
+    <w:p>
+      <w:pPr>
+        <w:spacing w:after="0" w:line="240" w:lineRule="auto"/>
+        <w:ind w:left="720"/>
+        <w:jc w:val="center"/>
+        <w:rPr>
+          <w:sz w:val="24"/>
+          <w:szCs w:val="24"/>
+        </w:rPr>
+      </w:pPr>
+      <w:r>
+        <w:rPr>
+          <w:sz w:val="24"/>
+          <w:szCs w:val="24"/>
+        </w:rPr>
+        <w:tab/>
+      </w:r>
+      <w:r>
+        <w:rPr>
+          <w:sz w:val="24"/>
+          <w:szCs w:val="24"/>
+        </w:rPr>
+        <w:tab/>
+      </w:r>
+    </w:p>
+    <w:p>
+      <w:pPr>
+        <w:spacing w:after="0" w:line="240" w:lineRule="auto"/>
+        <w:ind w:left="720"/>
+        <w:rPr>
+          <w:sz w:val="24"/>
+          <w:szCs w:val="24"/>
+        </w:rPr>
+      </w:pPr>
+      <w:r>
+        <w:rPr>
+          <w:sz w:val="24"/>
+          <w:szCs w:val="24"/>
+        </w:rPr>
+        <w:t>Writing software is the bottleneck, we don’t have enough good developers, so we let the data do the work instead of people. Machine learning is the way to make programming scalable.</w:t>
+      </w:r>
+    </w:p>
+    <w:p>
+      <w:pPr>
+        <w:spacing w:after="0" w:line="240" w:lineRule="auto"/>
+        <w:ind w:left="720"/>
+        <w:rPr>
+          <w:sz w:val="24"/>
+          <w:szCs w:val="24"/>
+        </w:rPr>
+      </w:pPr>
+    </w:p>
+    <w:p>
+      <w:pPr>
+        <w:spacing w:after="0" w:line="240" w:lineRule="auto"/>
+        <w:ind w:left="720"/>
+        <w:rPr>
+          <w:sz w:val="24"/>
+          <w:szCs w:val="24"/>
+        </w:rPr>
+      </w:pPr>
+      <w:r>
+        <w:rPr>
+          <w:sz w:val="24"/>
+          <w:szCs w:val="24"/>
+        </w:rPr>
+        <w:t>This the representation of how traditional programming work</w:t>
+      </w:r>
+      <w:r>
+        <w:rPr>
+          <w:sz w:val="24"/>
+          <w:szCs w:val="24"/>
+        </w:rPr>
+        <w:t xml:space="preserve"> and machine learning</w:t>
+      </w:r>
+    </w:p>
+    <w:p>
+      <w:pPr>
+        <w:spacing w:after="0" w:line="240" w:lineRule="auto"/>
+        <w:ind w:left="720"/>
+        <w:rPr>
+          <w:sz w:val="24"/>
+          <w:szCs w:val="24"/>
+        </w:rPr>
+      </w:pPr>
+      <w:r>
+        <w:rPr>
+          <w:sz w:val="24"/>
+          <w:szCs w:val="24"/>
+        </w:rPr>
+        <w:t>[pic]</w:t>
+      </w:r>
+    </w:p>
+    <w:p>
+      <w:pPr>
+        <w:spacing w:after="0" w:line="240" w:lineRule="auto"/>
+        <w:ind w:left="720"/>
+        <w:rPr>
+          <w:sz w:val="24"/>
+          <w:szCs w:val="24"/>
+        </w:rPr>
+      </w:pPr>
+    </w:p>
+    <w:p>
+      <w:pPr>
+        <w:spacing w:after="0" w:line="240" w:lineRule="auto"/>
+        <w:ind w:left="720"/>
+        <w:rPr>
+          <w:sz w:val="24"/>
+          <w:szCs w:val="24"/>
+        </w:rPr>
+      </w:pPr>
+      <w:r>
+        <w:rPr>
+          <w:sz w:val="24"/>
+          <w:szCs w:val="24"/>
+        </w:rPr>
+        <w:t>Key elements of machine learning,</w:t>
+      </w:r>
+    </w:p>
+    <w:p>
+      <w:pPr>
+        <w:spacing w:after="0" w:line="240" w:lineRule="auto"/>
+        <w:ind w:left="720"/>
+        <w:rPr>
+          <w:sz w:val="24"/>
+          <w:szCs w:val="24"/>
+        </w:rPr>
+      </w:pPr>
+    </w:p>
+    <w:p>
+      <w:pPr>
+        <w:spacing w:after="0" w:line="240" w:lineRule="auto"/>
+        <w:ind w:left="720"/>
+        <w:rPr>
+          <w:sz w:val="24"/>
+          <w:szCs w:val="24"/>
+        </w:rPr>
+      </w:pPr>
+      <w:r>
+        <w:rPr>
+          <w:sz w:val="24"/>
+          <w:szCs w:val="24"/>
+        </w:rPr>
+        <w:t>N</w:t>
+      </w:r>
+      <w:r>
+        <w:rPr>
+          <w:sz w:val="24"/>
+          <w:szCs w:val="24"/>
+        </w:rPr>
+        <w:t>owadays there are tens of thousands of machine learning algorithms and hundreds of new algorithms are developed every year.</w:t>
+      </w:r>
+    </w:p>
+    <w:p>
+      <w:pPr>
+        <w:spacing w:after="0" w:line="240" w:lineRule="auto"/>
+        <w:ind w:left="720"/>
+        <w:rPr>
+          <w:sz w:val="24"/>
+          <w:szCs w:val="24"/>
+        </w:rPr>
+      </w:pPr>
+    </w:p>
+    <w:p>
+      <w:pPr>
+        <w:spacing w:after="0" w:line="240" w:lineRule="auto"/>
+        <w:ind w:left="1440" w:hanging="720"/>
+        <w:rPr>
+          <w:sz w:val="24"/>
+          <w:szCs w:val="24"/>
+        </w:rPr>
+      </w:pPr>
+      <w:r>
+        <w:rPr>
+          <w:sz w:val="24"/>
+          <w:szCs w:val="24"/>
+        </w:rPr>
+        <w:t>Types of learning</w:t>
+      </w:r>
+    </w:p>
+    <w:p>
+      <w:pPr>
+        <w:spacing w:after="0" w:line="240" w:lineRule="auto"/>
+        <w:ind w:left="1440" w:hanging="720"/>
+        <w:rPr>
+          <w:sz w:val="24"/>
+          <w:szCs w:val="24"/>
+        </w:rPr>
+      </w:pPr>
+    </w:p>
+    <w:p>
+      <w:pPr>
+        <w:spacing w:after="0" w:line="240" w:lineRule="auto"/>
+        <w:ind w:left="1440" w:hanging="720"/>
+        <w:rPr>
+          <w:sz w:val="24"/>
+          <w:szCs w:val="24"/>
+        </w:rPr>
+      </w:pPr>
+      <w:r>
+        <w:rPr>
+          <w:sz w:val="24"/>
+          <w:szCs w:val="24"/>
+        </w:rPr>
+        <w:t>Supervised learning: training data includes desired outputs.</w:t>
+      </w:r>
+    </w:p>
+    <w:p>
+      <w:pPr>
+        <w:spacing w:after="0" w:line="240" w:lineRule="auto"/>
+        <w:ind w:left="1440" w:hanging="720"/>
+        <w:rPr>
+          <w:sz w:val="24"/>
+          <w:szCs w:val="24"/>
+        </w:rPr>
+      </w:pPr>
+      <w:r>
+        <w:rPr>
+          <w:sz w:val="24"/>
+          <w:szCs w:val="24"/>
+        </w:rPr>
+        <w:t>Unsupervised learning: training data does not include desired outputs.</w:t>
+      </w:r>
+    </w:p>
+    <w:p>
+      <w:pPr>
+        <w:spacing w:after="0" w:line="240" w:lineRule="auto"/>
+        <w:ind w:left="1440" w:hanging="720"/>
+        <w:rPr>
+          <w:sz w:val="24"/>
+          <w:szCs w:val="24"/>
+        </w:rPr>
+      </w:pPr>
+      <w:r>
+        <w:rPr>
+          <w:sz w:val="24"/>
+          <w:szCs w:val="24"/>
+        </w:rPr>
+        <w:t>Semi-supervised learning: training data includes a few desired and undesired outputs</w:t>
+      </w:r>
+    </w:p>
+    <w:p>
+      <w:pPr>
+        <w:spacing w:after="0" w:line="240" w:lineRule="auto"/>
+        <w:ind w:left="1440" w:hanging="720"/>
+        <w:rPr>
+          <w:sz w:val="24"/>
+          <w:szCs w:val="24"/>
+        </w:rPr>
+      </w:pPr>
+      <w:r>
+        <w:rPr>
+          <w:sz w:val="24"/>
+          <w:szCs w:val="24"/>
+        </w:rPr>
+        <w:t>Reinforcement Learning: rewards from a sequence of actions. AI types like it, it is the most ambitious type of learning.</w:t>
+      </w:r>
+    </w:p>
+    <w:p>
+      <w:pPr>
+        <w:spacing w:after="0" w:line="240" w:lineRule="auto"/>
+        <w:ind w:left="1440" w:hanging="720"/>
+        <w:rPr>
+          <w:sz w:val="24"/>
+          <w:szCs w:val="24"/>
+        </w:rPr>
+      </w:pPr>
       <w:bookmarkStart w:id="0" w:name="_GoBack"/>
       <w:bookmarkEnd w:id="0"/>
-    </w:p>
-    <w:p>
-      <w:pPr>
-        <w:spacing w:after="0" w:line="240" w:lineRule="auto"/>
-        <w:ind w:firstLine="720"/>
-        <w:rPr>
-          <w:sz w:val="24"/>
-          <w:szCs w:val="24"/>
-        </w:rPr>
-      </w:pPr>
-    </w:p>
-    <w:p>
-      <w:pPr>
-        <w:spacing w:after="0" w:line="240" w:lineRule="auto"/>
-        <w:ind w:firstLine="720"/>
-        <w:rPr>
-          <w:sz w:val="24"/>
-          <w:szCs w:val="24"/>
-        </w:rPr>
-      </w:pPr>
-    </w:p>
-    <w:p>
-      <w:pPr>
-        <w:spacing w:after="0" w:line="240" w:lineRule="auto"/>
-        <w:ind w:firstLine="720"/>
-        <w:rPr>
-          <w:sz w:val="24"/>
-          <w:szCs w:val="24"/>
-        </w:rPr>
-      </w:pPr>
-    </w:p>
-    <w:p>
-      <w:pPr>
-        <w:spacing w:after="0" w:line="240" w:lineRule="auto"/>
-        <w:ind w:firstLine="720"/>
-        <w:rPr>
-          <w:sz w:val="24"/>
-          <w:szCs w:val="24"/>
-        </w:rPr>
-      </w:pPr>
-    </w:p>
-    <w:p>
-      <w:pPr>
-        <w:spacing w:after="0" w:line="240" w:lineRule="auto"/>
-        <w:ind w:firstLine="720"/>
-        <w:rPr>
-          <w:sz w:val="24"/>
-          <w:szCs w:val="24"/>
-        </w:rPr>
-      </w:pPr>
-    </w:p>
-    <w:p>
-      <w:pPr>
-        <w:spacing w:after="0" w:line="240" w:lineRule="auto"/>
-        <w:ind w:firstLine="720"/>
-        <w:rPr>
-          <w:sz w:val="24"/>
-          <w:szCs w:val="24"/>
-        </w:rPr>
-      </w:pPr>
-    </w:p>
-    <w:p>
-      <w:pPr>
-        <w:spacing w:after="0" w:line="240" w:lineRule="auto"/>
-        <w:ind w:firstLine="720"/>
-        <w:rPr>
-          <w:sz w:val="24"/>
-          <w:szCs w:val="24"/>
-        </w:rPr>
-      </w:pPr>
-    </w:p>
-    <w:p>
-      <w:pPr>
-        <w:spacing w:after="0" w:line="240" w:lineRule="auto"/>
-        <w:ind w:firstLine="720"/>
-        <w:rPr>
-          <w:sz w:val="24"/>
-          <w:szCs w:val="24"/>
-        </w:rPr>
-      </w:pPr>
-    </w:p>
-    <w:p>
-      <w:pPr>
-        <w:spacing w:after="0" w:line="240" w:lineRule="auto"/>
-        <w:ind w:firstLine="720"/>
-        <w:rPr>
-          <w:sz w:val="24"/>
-          <w:szCs w:val="24"/>
-        </w:rPr>
-      </w:pPr>
-    </w:p>
-    <w:p>
-      <w:pPr>
-        <w:spacing w:after="0" w:line="240" w:lineRule="auto"/>
-        <w:ind w:firstLine="720"/>
-        <w:rPr>
-          <w:sz w:val="24"/>
-          <w:szCs w:val="24"/>
-        </w:rPr>
-      </w:pPr>
-    </w:p>
-    <w:p>
-      <w:pPr>
-        <w:spacing w:after="0" w:line="240" w:lineRule="auto"/>
-        <w:ind w:firstLine="720"/>
-        <w:rPr>
-          <w:sz w:val="24"/>
-          <w:szCs w:val="24"/>
-        </w:rPr>
-      </w:pPr>
-    </w:p>
-    <w:p>
-      <w:pPr>
-        <w:spacing w:after="0" w:line="240" w:lineRule="auto"/>
-        <w:ind w:firstLine="720"/>
-        <w:rPr>
-          <w:sz w:val="24"/>
-          <w:szCs w:val="24"/>
-        </w:rPr>
-      </w:pPr>
-    </w:p>
-    <w:p>
-      <w:pPr>
-        <w:spacing w:after="0" w:line="240" w:lineRule="auto"/>
-        <w:ind w:firstLine="720"/>
-        <w:rPr>
-          <w:sz w:val="24"/>
-          <w:szCs w:val="24"/>
-        </w:rPr>
-      </w:pPr>
-    </w:p>
-    <w:p>
-      <w:pPr>
-        <w:spacing w:after="0" w:line="240" w:lineRule="auto"/>
-        <w:ind w:firstLine="720"/>
-        <w:rPr>
-          <w:sz w:val="24"/>
-          <w:szCs w:val="24"/>
-        </w:rPr>
-      </w:pPr>
-    </w:p>
-    <w:p>
-      <w:pPr>
-        <w:spacing w:after="0" w:line="240" w:lineRule="auto"/>
-        <w:ind w:left="720"/>
-        <w:rPr>
-          <w:sz w:val="24"/>
-          <w:szCs w:val="24"/>
-        </w:rPr>
-      </w:pPr>
-      <w:r>
-        <w:rPr>
-          <w:sz w:val="24"/>
-          <w:szCs w:val="24"/>
-        </w:rPr>
-        <w:t>So next we will talk about the machine learning</w:t>
-      </w:r>
-      <w:r>
-        <w:rPr>
-          <w:sz w:val="24"/>
-          <w:szCs w:val="24"/>
-        </w:rPr>
-        <w:t>.</w:t>
-      </w:r>
-      <w:r>
-        <w:rPr>
-          <w:sz w:val="24"/>
-          <w:szCs w:val="24"/>
-        </w:rPr>
-        <w:br/>
-        <w:t xml:space="preserve">When we say machine learning it is an application of artificial intelligence (AI) that provides systems the ability to automatically learn and improve from experience without being </w:t>
-      </w:r>
-      <w:r>
-        <w:rPr>
-          <w:sz w:val="24"/>
-          <w:szCs w:val="24"/>
-        </w:rPr>
-        <w:t>explicitly</w:t>
-      </w:r>
-      <w:r>
-        <w:rPr>
-          <w:sz w:val="24"/>
-          <w:szCs w:val="24"/>
-        </w:rPr>
-        <w:t xml:space="preserve"> programmed.</w:t>
-      </w:r>
-    </w:p>
-    <w:p>
-      <w:pPr>
-        <w:spacing w:after="0" w:line="240" w:lineRule="auto"/>
-        <w:ind w:left="720"/>
-        <w:rPr>
-          <w:sz w:val="24"/>
-          <w:szCs w:val="24"/>
-        </w:rPr>
-      </w:pPr>
-    </w:p>
-    <w:p>
-      <w:pPr>
-        <w:spacing w:after="0" w:line="240" w:lineRule="auto"/>
-        <w:ind w:left="720"/>
-        <w:rPr>
-          <w:sz w:val="24"/>
-          <w:szCs w:val="24"/>
-        </w:rPr>
-      </w:pPr>
-      <w:r>
-        <w:rPr>
-          <w:sz w:val="24"/>
-          <w:szCs w:val="24"/>
-        </w:rPr>
-        <w:t>If programming is automation, then machine learning is automating the process of automation.</w:t>
-      </w:r>
-    </w:p>
-    <w:p>
-      <w:pPr>
-        <w:spacing w:after="0" w:line="240" w:lineRule="auto"/>
-        <w:ind w:left="720"/>
-        <w:rPr>
-          <w:sz w:val="24"/>
-          <w:szCs w:val="24"/>
-        </w:rPr>
-      </w:pPr>
-    </w:p>
-    <w:p>
-      <w:pPr>
-        <w:spacing w:after="0" w:line="240" w:lineRule="auto"/>
-        <w:ind w:left="720"/>
-        <w:rPr>
-          <w:sz w:val="24"/>
-          <w:szCs w:val="24"/>
-        </w:rPr>
-      </w:pPr>
-      <w:r>
-        <w:rPr>
-          <w:sz w:val="24"/>
-          <w:szCs w:val="24"/>
-        </w:rPr>
-        <w:t>Writing software is the bottleneck, we don’t have enough good developers, so we let the data do the work instead of people. Machine learning is the way to make programming scalable.</w:t>
-      </w:r>
-    </w:p>
-    <w:p>
-      <w:pPr>
-        <w:spacing w:after="0" w:line="240" w:lineRule="auto"/>
-        <w:ind w:left="720"/>
-        <w:rPr>
-          <w:sz w:val="24"/>
-          <w:szCs w:val="24"/>
-        </w:rPr>
-      </w:pPr>
-    </w:p>
-    <w:p>
-      <w:pPr>
-        <w:spacing w:after="0" w:line="240" w:lineRule="auto"/>
-        <w:ind w:left="720"/>
-        <w:rPr>
-          <w:sz w:val="24"/>
-          <w:szCs w:val="24"/>
-        </w:rPr>
-      </w:pPr>
-      <w:r>
-        <w:rPr>
-          <w:sz w:val="24"/>
-          <w:szCs w:val="24"/>
-        </w:rPr>
-        <w:t>This the representation of how traditional programming work</w:t>
-      </w:r>
-      <w:r>
-        <w:rPr>
-          <w:sz w:val="24"/>
-          <w:szCs w:val="24"/>
-        </w:rPr>
-        <w:t xml:space="preserve"> and machine learning</w:t>
-      </w:r>
-    </w:p>
-    <w:p>
-      <w:pPr>
-        <w:spacing w:after="0" w:line="240" w:lineRule="auto"/>
-        <w:ind w:left="720"/>
-        <w:rPr>
-          <w:sz w:val="24"/>
-          <w:szCs w:val="24"/>
-        </w:rPr>
-      </w:pPr>
-      <w:r>
-        <w:rPr>
-          <w:sz w:val="24"/>
-          <w:szCs w:val="24"/>
-        </w:rPr>
-        <w:t>[pic]</w:t>
-      </w:r>
-    </w:p>
-    <w:p>
-      <w:pPr>
-        <w:spacing w:after="0" w:line="240" w:lineRule="auto"/>
-        <w:ind w:left="720"/>
-        <w:rPr>
-          <w:sz w:val="24"/>
-          <w:szCs w:val="24"/>
-        </w:rPr>
-      </w:pPr>
-    </w:p>
-    <w:p>
-      <w:pPr>
-        <w:spacing w:after="0" w:line="240" w:lineRule="auto"/>
-        <w:ind w:left="720"/>
-        <w:rPr>
-          <w:sz w:val="24"/>
-          <w:szCs w:val="24"/>
-        </w:rPr>
-      </w:pPr>
-      <w:r>
-        <w:rPr>
-          <w:sz w:val="24"/>
-          <w:szCs w:val="24"/>
-        </w:rPr>
-        <w:t>Key elements of machine learning, nowadays there are tens of thousands of machine learning algorithms and hundreds of new algorithms are developed every year.</w:t>
-      </w:r>
-    </w:p>
-    <w:p>
-      <w:pPr>
-        <w:spacing w:after="0" w:line="240" w:lineRule="auto"/>
-        <w:ind w:left="720"/>
-        <w:rPr>
-          <w:sz w:val="24"/>
-          <w:szCs w:val="24"/>
-        </w:rPr>
-      </w:pPr>
-    </w:p>
-    <w:p>
-      <w:pPr>
-        <w:spacing w:after="0" w:line="240" w:lineRule="auto"/>
-        <w:ind w:left="1440" w:hanging="720"/>
-        <w:rPr>
-          <w:sz w:val="24"/>
-          <w:szCs w:val="24"/>
-        </w:rPr>
-      </w:pPr>
-      <w:r>
-        <w:rPr>
-          <w:sz w:val="24"/>
-          <w:szCs w:val="24"/>
-        </w:rPr>
-        <w:t>Types of learning</w:t>
-      </w:r>
-    </w:p>
-    <w:p>
-      <w:pPr>
-        <w:spacing w:after="0" w:line="240" w:lineRule="auto"/>
-        <w:ind w:left="1440" w:hanging="720"/>
-        <w:rPr>
-          <w:sz w:val="24"/>
-          <w:szCs w:val="24"/>
-        </w:rPr>
-      </w:pPr>
-    </w:p>
-    <w:p>
-      <w:pPr>
-        <w:spacing w:after="0" w:line="240" w:lineRule="auto"/>
-        <w:ind w:left="1440" w:hanging="720"/>
-        <w:rPr>
-          <w:sz w:val="24"/>
-          <w:szCs w:val="24"/>
-        </w:rPr>
-      </w:pPr>
-      <w:r>
-        <w:rPr>
-          <w:sz w:val="24"/>
-          <w:szCs w:val="24"/>
-        </w:rPr>
-        <w:t>Supervised learning: training data includes desired outputs.</w:t>
-      </w:r>
-    </w:p>
-    <w:p>
-      <w:pPr>
-        <w:spacing w:after="0" w:line="240" w:lineRule="auto"/>
-        <w:ind w:left="1440" w:hanging="720"/>
-        <w:rPr>
-          <w:sz w:val="24"/>
-          <w:szCs w:val="24"/>
-        </w:rPr>
-      </w:pPr>
-      <w:r>
-        <w:rPr>
-          <w:sz w:val="24"/>
-          <w:szCs w:val="24"/>
-        </w:rPr>
-        <w:t>Unsupervised learning: training data does not include desired outputs.</w:t>
-      </w:r>
-    </w:p>
-    <w:p>
-      <w:pPr>
-        <w:spacing w:after="0" w:line="240" w:lineRule="auto"/>
-        <w:ind w:left="1440" w:hanging="720"/>
-        <w:rPr>
-          <w:sz w:val="24"/>
-          <w:szCs w:val="24"/>
-        </w:rPr>
-      </w:pPr>
-      <w:r>
-        <w:rPr>
-          <w:sz w:val="24"/>
-          <w:szCs w:val="24"/>
-        </w:rPr>
-        <w:t>Semi-supervised learning: training data includes a few desired and undesired outputs</w:t>
-      </w:r>
-    </w:p>
-    <w:p>
-      <w:pPr>
-        <w:spacing w:after="0" w:line="240" w:lineRule="auto"/>
-        <w:ind w:left="1440" w:hanging="720"/>
-        <w:rPr>
-          <w:sz w:val="24"/>
-          <w:szCs w:val="24"/>
-        </w:rPr>
-      </w:pPr>
-      <w:r>
-        <w:rPr>
-          <w:sz w:val="24"/>
-          <w:szCs w:val="24"/>
-        </w:rPr>
-        <w:t>Reinforcement Learning: rewards from a sequence of actions. AI types like it, it is the most ambitious type of learning.</w:t>
-      </w:r>
-    </w:p>
-    <w:p>
-      <w:pPr>
-        <w:spacing w:after="0" w:line="240" w:lineRule="auto"/>
-        <w:ind w:left="1440" w:hanging="720"/>
-        <w:rPr>
-          <w:sz w:val="24"/>
-          <w:szCs w:val="24"/>
-        </w:rPr>
-      </w:pPr>
     </w:p>
     <w:p>
       <w:pPr>

</xml_diff>

<commit_message>
Fix Document View UI
</commit_message>
<xml_diff>
--- a/PopThatCorn.docx
+++ b/PopThatCorn.docx
@@ -1,6 +1,6 @@
 
 <file path=word/document.xml><?xml version="1.0" encoding="utf-8"?>
-<w:document xmlns:wpc="http://schemas.microsoft.com/office/word/2010/wordprocessingCanvas" xmlns:cx="http://schemas.microsoft.com/office/drawing/2014/chartex" xmlns:cx1="http://schemas.microsoft.com/office/drawing/2015/9/8/chartex" xmlns:cx2="http://schemas.microsoft.com/office/drawing/2015/10/21/chartex" xmlns:cx3="http://schemas.microsoft.com/office/drawing/2016/5/9/chartex" xmlns:cx4="http://schemas.microsoft.com/office/drawing/2016/5/10/chartex" xmlns:cx5="http://schemas.microsoft.com/office/drawing/2016/5/11/chartex" xmlns:cx6="http://schemas.microsoft.com/office/drawing/2016/5/12/chartex" xmlns:cx7="http://schemas.microsoft.com/office/drawing/2016/5/13/chartex" xmlns:cx8="http://schemas.microsoft.com/office/drawing/2016/5/14/chartex" xmlns:mc="http://schemas.openxmlformats.org/markup-compatibility/2006" xmlns:aink="http://schemas.microsoft.com/office/drawing/2016/ink" xmlns:am3d="http://schemas.microsoft.com/office/drawing/2017/model3d" xmlns:o="urn:schemas-microsoft-com:office:office" xmlns:r="http://schemas.openxmlformats.org/officeDocument/2006/relationships" xmlns:m="http://schemas.openxmlformats.org/officeDocument/2006/math" xmlns:v="urn:schemas-microsoft-com:vml" xmlns:wp14="http://schemas.microsoft.com/office/word/2010/wordprocessingDrawing" xmlns:wp="http://schemas.openxmlformats.org/drawingml/2006/wordprocessingDrawing" xmlns:w10="urn:schemas-microsoft-com:office:word" xmlns:w="http://schemas.openxmlformats.org/wordprocessingml/2006/main" xmlns:w14="http://schemas.microsoft.com/office/word/2010/wordml" xmlns:w15="http://schemas.microsoft.com/office/word/2012/wordml" xmlns:w16cid="http://schemas.microsoft.com/office/word/2016/wordml/cid" xmlns:w16se="http://schemas.microsoft.com/office/word/2015/wordml/symex" xmlns:wpg="http://schemas.microsoft.com/office/word/2010/wordprocessingGroup" xmlns:wpi="http://schemas.microsoft.com/office/word/2010/wordprocessingInk" xmlns:wne="http://schemas.microsoft.com/office/word/2006/wordml" xmlns:wps="http://schemas.microsoft.com/office/word/2010/wordprocessingShape" mc:Ignorable="w14 w15 w16se w16cid wp14">
+<w:document xmlns:wpc="http://schemas.microsoft.com/office/word/2010/wordprocessingCanvas" xmlns:cx="http://schemas.microsoft.com/office/drawing/2014/chartex" xmlns:cx1="http://schemas.microsoft.com/office/drawing/2015/9/8/chartex" xmlns:cx2="http://schemas.microsoft.com/office/drawing/2015/10/21/chartex" xmlns:cx3="http://schemas.microsoft.com/office/drawing/2016/5/9/chartex" xmlns:cx4="http://schemas.microsoft.com/office/drawing/2016/5/10/chartex" xmlns:cx5="http://schemas.microsoft.com/office/drawing/2016/5/11/chartex" xmlns:cx6="http://schemas.microsoft.com/office/drawing/2016/5/12/chartex" xmlns:cx7="http://schemas.microsoft.com/office/drawing/2016/5/13/chartex" xmlns:cx8="http://schemas.microsoft.com/office/drawing/2016/5/14/chartex" xmlns:mc="http://schemas.openxmlformats.org/markup-compatibility/2006" xmlns:aink="http://schemas.microsoft.com/office/drawing/2016/ink" xmlns:am3d="http://schemas.microsoft.com/office/drawing/2017/model3d" xmlns:o="urn:schemas-microsoft-com:office:office" xmlns:r="http://schemas.openxmlformats.org/officeDocument/2006/relationships" xmlns:m="http://schemas.openxmlformats.org/officeDocument/2006/math" xmlns:v="urn:schemas-microsoft-com:vml" xmlns:wp14="http://schemas.microsoft.com/office/word/2010/wordprocessingDrawing" xmlns:wp="http://schemas.openxmlformats.org/drawingml/2006/wordprocessingDrawing" xmlns:w10="urn:schemas-microsoft-com:office:word" xmlns:w="http://schemas.openxmlformats.org/wordprocessingml/2006/main" xmlns:w14="http://schemas.microsoft.com/office/word/2010/wordml" xmlns:w15="http://schemas.microsoft.com/office/word/2012/wordml" xmlns:w16cex="http://schemas.microsoft.com/office/word/2018/wordml/cex" xmlns:w16cid="http://schemas.microsoft.com/office/word/2016/wordml/cid" xmlns:w16="http://schemas.microsoft.com/office/word/2018/wordml" xmlns:w16se="http://schemas.microsoft.com/office/word/2015/wordml/symex" xmlns:wpg="http://schemas.microsoft.com/office/word/2010/wordprocessingGroup" xmlns:wpi="http://schemas.microsoft.com/office/word/2010/wordprocessingInk" xmlns:wne="http://schemas.microsoft.com/office/word/2006/wordml" xmlns:wps="http://schemas.microsoft.com/office/word/2010/wordprocessingShape" mc:Ignorable="w14 w15 w16se w16cid w16 w16cex wp14">
   <w:body>
     <w:p>
       <w:pPr>
@@ -928,21 +928,12 @@
           <w:szCs w:val="24"/>
         </w:rPr>
       </w:pPr>
-      <w:proofErr w:type="gramStart"/>
-      <w:r>
-        <w:rPr>
-          <w:sz w:val="24"/>
-          <w:szCs w:val="24"/>
-        </w:rPr>
-        <w:t>First</w:t>
-      </w:r>
-      <w:proofErr w:type="gramEnd"/>
-      <w:r>
-        <w:rPr>
-          <w:sz w:val="24"/>
-          <w:szCs w:val="24"/>
-        </w:rPr>
-        <w:t xml:space="preserve"> we have neural networks. </w:t>
+      <w:r>
+        <w:rPr>
+          <w:sz w:val="24"/>
+          <w:szCs w:val="24"/>
+        </w:rPr>
+        <w:t xml:space="preserve">First we have neural networks. </w:t>
       </w:r>
       <w:proofErr w:type="spellStart"/>
       <w:r>
@@ -1260,23 +1251,7 @@
           <w:sz w:val="24"/>
           <w:szCs w:val="24"/>
         </w:rPr>
-        <w:t xml:space="preserve">We will not talk about </w:t>
-      </w:r>
-      <w:proofErr w:type="gramStart"/>
-      <w:r>
-        <w:rPr>
-          <w:sz w:val="24"/>
-          <w:szCs w:val="24"/>
-        </w:rPr>
-        <w:t>DL</w:t>
-      </w:r>
-      <w:proofErr w:type="gramEnd"/>
-      <w:r>
-        <w:rPr>
-          <w:sz w:val="24"/>
-          <w:szCs w:val="24"/>
-        </w:rPr>
-        <w:t xml:space="preserve"> but we can say that DL is the evolution of ML</w:t>
+        <w:t>We will not talk about DL but we can say that DL is the evolution of ML</w:t>
       </w:r>
     </w:p>
     <w:p>
@@ -1298,21 +1273,12 @@
           <w:szCs w:val="24"/>
         </w:rPr>
       </w:pPr>
-      <w:proofErr w:type="gramStart"/>
-      <w:r>
-        <w:rPr>
-          <w:sz w:val="24"/>
-          <w:szCs w:val="24"/>
-        </w:rPr>
-        <w:t>Actually</w:t>
-      </w:r>
-      <w:proofErr w:type="gramEnd"/>
-      <w:r>
-        <w:rPr>
-          <w:sz w:val="24"/>
-          <w:szCs w:val="24"/>
-        </w:rPr>
-        <w:t xml:space="preserve"> the term </w:t>
+      <w:r>
+        <w:rPr>
+          <w:sz w:val="24"/>
+          <w:szCs w:val="24"/>
+        </w:rPr>
+        <w:t xml:space="preserve">Actually the term </w:t>
       </w:r>
       <w:r>
         <w:rPr>
@@ -1403,23 +1369,7 @@
           <w:sz w:val="24"/>
           <w:szCs w:val="24"/>
         </w:rPr>
-        <w:t xml:space="preserve">One of the </w:t>
-      </w:r>
-      <w:proofErr w:type="gramStart"/>
-      <w:r>
-        <w:rPr>
-          <w:sz w:val="24"/>
-          <w:szCs w:val="24"/>
-        </w:rPr>
-        <w:t>definition</w:t>
-      </w:r>
-      <w:proofErr w:type="gramEnd"/>
-      <w:r>
-        <w:rPr>
-          <w:sz w:val="24"/>
-          <w:szCs w:val="24"/>
-        </w:rPr>
-        <w:t xml:space="preserve"> of ml is</w:t>
+        <w:t>One of the definition of ml is</w:t>
       </w:r>
     </w:p>
     <w:p>
@@ -1813,113 +1763,134 @@
           <w:szCs w:val="24"/>
         </w:rPr>
       </w:pPr>
+    </w:p>
+    <w:p>
+      <w:pPr>
+        <w:spacing w:after="0" w:line="240" w:lineRule="auto"/>
+        <w:ind w:left="1440" w:hanging="720"/>
+        <w:rPr>
+          <w:sz w:val="24"/>
+          <w:szCs w:val="24"/>
+        </w:rPr>
+      </w:pPr>
+    </w:p>
+    <w:p>
+      <w:pPr>
+        <w:spacing w:after="0" w:line="240" w:lineRule="auto"/>
+        <w:ind w:left="1440" w:hanging="720"/>
+        <w:rPr>
+          <w:sz w:val="24"/>
+          <w:szCs w:val="24"/>
+        </w:rPr>
+      </w:pPr>
+      <w:r>
+        <w:rPr>
+          <w:sz w:val="24"/>
+          <w:szCs w:val="24"/>
+        </w:rPr>
+        <w:t xml:space="preserve">Supervised learning is the most mature, the most studied and the type of learning used by most machine learning algorithms. </w:t>
+      </w:r>
+    </w:p>
+    <w:p>
+      <w:pPr>
+        <w:spacing w:after="0" w:line="240" w:lineRule="auto"/>
+        <w:ind w:left="1440" w:hanging="720"/>
+        <w:rPr>
+          <w:sz w:val="24"/>
+          <w:szCs w:val="24"/>
+        </w:rPr>
+      </w:pPr>
+    </w:p>
+    <w:p>
+      <w:pPr>
+        <w:spacing w:after="0" w:line="240" w:lineRule="auto"/>
+        <w:ind w:left="1440" w:hanging="720"/>
+        <w:rPr>
+          <w:sz w:val="24"/>
+          <w:szCs w:val="24"/>
+        </w:rPr>
+      </w:pPr>
+      <w:r>
+        <w:rPr>
+          <w:sz w:val="24"/>
+          <w:szCs w:val="24"/>
+        </w:rPr>
+        <w:t>Regardless of learning style or function, all combinations of machine learning algorithms consist of the following:</w:t>
+      </w:r>
+    </w:p>
+    <w:p>
+      <w:pPr>
+        <w:spacing w:after="0" w:line="240" w:lineRule="auto"/>
+        <w:ind w:left="1440" w:hanging="720"/>
+        <w:rPr>
+          <w:sz w:val="24"/>
+          <w:szCs w:val="24"/>
+        </w:rPr>
+      </w:pPr>
+      <w:r>
+        <w:rPr>
+          <w:sz w:val="24"/>
+          <w:szCs w:val="24"/>
+        </w:rPr>
+        <w:t>Representation</w:t>
+      </w:r>
+      <w:r>
+        <w:rPr>
+          <w:sz w:val="24"/>
+          <w:szCs w:val="24"/>
+        </w:rPr>
+        <w:t xml:space="preserve"> - this is the model, algorithms, code</w:t>
+      </w:r>
+    </w:p>
+    <w:p>
+      <w:pPr>
+        <w:spacing w:after="0" w:line="240" w:lineRule="auto"/>
+        <w:ind w:left="1440" w:hanging="720"/>
+        <w:rPr>
+          <w:sz w:val="24"/>
+          <w:szCs w:val="24"/>
+        </w:rPr>
+      </w:pPr>
+      <w:r>
+        <w:rPr>
+          <w:sz w:val="24"/>
+          <w:szCs w:val="24"/>
+        </w:rPr>
+        <w:t>Evaluation</w:t>
+      </w:r>
+      <w:r>
+        <w:rPr>
+          <w:sz w:val="24"/>
+          <w:szCs w:val="24"/>
+        </w:rPr>
+        <w:t xml:space="preserve"> - accuracy</w:t>
+      </w:r>
+    </w:p>
+    <w:p>
+      <w:pPr>
+        <w:spacing w:after="0" w:line="240" w:lineRule="auto"/>
+        <w:ind w:left="1440" w:hanging="720"/>
+        <w:rPr>
+          <w:sz w:val="24"/>
+          <w:szCs w:val="24"/>
+        </w:rPr>
+      </w:pPr>
+      <w:r>
+        <w:rPr>
+          <w:sz w:val="24"/>
+          <w:szCs w:val="24"/>
+        </w:rPr>
+        <w:t>Optimization</w:t>
+      </w:r>
+      <w:r>
+        <w:rPr>
+          <w:sz w:val="24"/>
+          <w:szCs w:val="24"/>
+        </w:rPr>
+        <w:t xml:space="preserve"> </w:t>
+      </w:r>
       <w:bookmarkStart w:id="0" w:name="_GoBack"/>
       <w:bookmarkEnd w:id="0"/>
-    </w:p>
-    <w:p>
-      <w:pPr>
-        <w:spacing w:after="0" w:line="240" w:lineRule="auto"/>
-        <w:ind w:left="1440" w:hanging="720"/>
-        <w:rPr>
-          <w:sz w:val="24"/>
-          <w:szCs w:val="24"/>
-        </w:rPr>
-      </w:pPr>
-    </w:p>
-    <w:p>
-      <w:pPr>
-        <w:spacing w:after="0" w:line="240" w:lineRule="auto"/>
-        <w:ind w:left="1440" w:hanging="720"/>
-        <w:rPr>
-          <w:sz w:val="24"/>
-          <w:szCs w:val="24"/>
-        </w:rPr>
-      </w:pPr>
-      <w:r>
-        <w:rPr>
-          <w:sz w:val="24"/>
-          <w:szCs w:val="24"/>
-        </w:rPr>
-        <w:t xml:space="preserve">Supervised learning is the most mature, the most studied and the type of learning used by most machine learning algorithms. </w:t>
-      </w:r>
-    </w:p>
-    <w:p>
-      <w:pPr>
-        <w:spacing w:after="0" w:line="240" w:lineRule="auto"/>
-        <w:ind w:left="1440" w:hanging="720"/>
-        <w:rPr>
-          <w:sz w:val="24"/>
-          <w:szCs w:val="24"/>
-        </w:rPr>
-      </w:pPr>
-    </w:p>
-    <w:p>
-      <w:pPr>
-        <w:spacing w:after="0" w:line="240" w:lineRule="auto"/>
-        <w:ind w:left="1440" w:hanging="720"/>
-        <w:rPr>
-          <w:sz w:val="24"/>
-          <w:szCs w:val="24"/>
-        </w:rPr>
-      </w:pPr>
-      <w:r>
-        <w:rPr>
-          <w:sz w:val="24"/>
-          <w:szCs w:val="24"/>
-        </w:rPr>
-        <w:t>Regardless of learning style or function, all combinations of machine learning algorithms consist of the following:</w:t>
-      </w:r>
-    </w:p>
-    <w:p>
-      <w:pPr>
-        <w:spacing w:after="0" w:line="240" w:lineRule="auto"/>
-        <w:ind w:left="1440" w:hanging="720"/>
-        <w:rPr>
-          <w:sz w:val="24"/>
-          <w:szCs w:val="24"/>
-        </w:rPr>
-      </w:pPr>
-      <w:r>
-        <w:rPr>
-          <w:sz w:val="24"/>
-          <w:szCs w:val="24"/>
-        </w:rPr>
-        <w:t>Representation</w:t>
-      </w:r>
-    </w:p>
-    <w:p>
-      <w:pPr>
-        <w:spacing w:after="0" w:line="240" w:lineRule="auto"/>
-        <w:ind w:left="1440" w:hanging="720"/>
-        <w:rPr>
-          <w:sz w:val="24"/>
-          <w:szCs w:val="24"/>
-        </w:rPr>
-      </w:pPr>
-      <w:r>
-        <w:rPr>
-          <w:sz w:val="24"/>
-          <w:szCs w:val="24"/>
-        </w:rPr>
-        <w:t>Evaluation</w:t>
-      </w:r>
-    </w:p>
-    <w:p>
-      <w:pPr>
-        <w:spacing w:after="0" w:line="240" w:lineRule="auto"/>
-        <w:ind w:left="1440" w:hanging="720"/>
-        <w:rPr>
-          <w:sz w:val="24"/>
-          <w:szCs w:val="24"/>
-        </w:rPr>
-      </w:pPr>
-      <w:r>
-        <w:rPr>
-          <w:sz w:val="24"/>
-          <w:szCs w:val="24"/>
-        </w:rPr>
-        <w:t>Optimization</w:t>
-      </w:r>
     </w:p>
     <w:p>
       <w:pPr>
@@ -1972,7 +1943,7 @@
 </file>
 
 <file path=word/numbering.xml><?xml version="1.0" encoding="utf-8"?>
-<w:numbering xmlns:wpc="http://schemas.microsoft.com/office/word/2010/wordprocessingCanvas" xmlns:cx="http://schemas.microsoft.com/office/drawing/2014/chartex" xmlns:cx1="http://schemas.microsoft.com/office/drawing/2015/9/8/chartex" xmlns:cx2="http://schemas.microsoft.com/office/drawing/2015/10/21/chartex" xmlns:cx3="http://schemas.microsoft.com/office/drawing/2016/5/9/chartex" xmlns:cx4="http://schemas.microsoft.com/office/drawing/2016/5/10/chartex" xmlns:cx5="http://schemas.microsoft.com/office/drawing/2016/5/11/chartex" xmlns:cx6="http://schemas.microsoft.com/office/drawing/2016/5/12/chartex" xmlns:cx7="http://schemas.microsoft.com/office/drawing/2016/5/13/chartex" xmlns:cx8="http://schemas.microsoft.com/office/drawing/2016/5/14/chartex" xmlns:mc="http://schemas.openxmlformats.org/markup-compatibility/2006" xmlns:aink="http://schemas.microsoft.com/office/drawing/2016/ink" xmlns:am3d="http://schemas.microsoft.com/office/drawing/2017/model3d" xmlns:o="urn:schemas-microsoft-com:office:office" xmlns:r="http://schemas.openxmlformats.org/officeDocument/2006/relationships" xmlns:m="http://schemas.openxmlformats.org/officeDocument/2006/math" xmlns:v="urn:schemas-microsoft-com:vml" xmlns:wp14="http://schemas.microsoft.com/office/word/2010/wordprocessingDrawing" xmlns:wp="http://schemas.openxmlformats.org/drawingml/2006/wordprocessingDrawing" xmlns:w10="urn:schemas-microsoft-com:office:word" xmlns:w="http://schemas.openxmlformats.org/wordprocessingml/2006/main" xmlns:w14="http://schemas.microsoft.com/office/word/2010/wordml" xmlns:w15="http://schemas.microsoft.com/office/word/2012/wordml" xmlns:w16cid="http://schemas.microsoft.com/office/word/2016/wordml/cid" xmlns:w16se="http://schemas.microsoft.com/office/word/2015/wordml/symex" xmlns:wpg="http://schemas.microsoft.com/office/word/2010/wordprocessingGroup" xmlns:wpi="http://schemas.microsoft.com/office/word/2010/wordprocessingInk" xmlns:wne="http://schemas.microsoft.com/office/word/2006/wordml" xmlns:wps="http://schemas.microsoft.com/office/word/2010/wordprocessingShape" mc:Ignorable="w14 w15 w16se w16cid wp14">
+<w:numbering xmlns:wpc="http://schemas.microsoft.com/office/word/2010/wordprocessingCanvas" xmlns:cx="http://schemas.microsoft.com/office/drawing/2014/chartex" xmlns:cx1="http://schemas.microsoft.com/office/drawing/2015/9/8/chartex" xmlns:cx2="http://schemas.microsoft.com/office/drawing/2015/10/21/chartex" xmlns:cx3="http://schemas.microsoft.com/office/drawing/2016/5/9/chartex" xmlns:cx4="http://schemas.microsoft.com/office/drawing/2016/5/10/chartex" xmlns:cx5="http://schemas.microsoft.com/office/drawing/2016/5/11/chartex" xmlns:cx6="http://schemas.microsoft.com/office/drawing/2016/5/12/chartex" xmlns:cx7="http://schemas.microsoft.com/office/drawing/2016/5/13/chartex" xmlns:cx8="http://schemas.microsoft.com/office/drawing/2016/5/14/chartex" xmlns:mc="http://schemas.openxmlformats.org/markup-compatibility/2006" xmlns:aink="http://schemas.microsoft.com/office/drawing/2016/ink" xmlns:am3d="http://schemas.microsoft.com/office/drawing/2017/model3d" xmlns:o="urn:schemas-microsoft-com:office:office" xmlns:r="http://schemas.openxmlformats.org/officeDocument/2006/relationships" xmlns:m="http://schemas.openxmlformats.org/officeDocument/2006/math" xmlns:v="urn:schemas-microsoft-com:vml" xmlns:wp14="http://schemas.microsoft.com/office/word/2010/wordprocessingDrawing" xmlns:wp="http://schemas.openxmlformats.org/drawingml/2006/wordprocessingDrawing" xmlns:w10="urn:schemas-microsoft-com:office:word" xmlns:w="http://schemas.openxmlformats.org/wordprocessingml/2006/main" xmlns:w14="http://schemas.microsoft.com/office/word/2010/wordml" xmlns:w15="http://schemas.microsoft.com/office/word/2012/wordml" xmlns:w16cex="http://schemas.microsoft.com/office/word/2018/wordml/cex" xmlns:w16cid="http://schemas.microsoft.com/office/word/2016/wordml/cid" xmlns:w16="http://schemas.microsoft.com/office/word/2018/wordml" xmlns:w16se="http://schemas.microsoft.com/office/word/2015/wordml/symex" xmlns:wpg="http://schemas.microsoft.com/office/word/2010/wordprocessingGroup" xmlns:wpi="http://schemas.microsoft.com/office/word/2010/wordprocessingInk" xmlns:wne="http://schemas.microsoft.com/office/word/2006/wordml" xmlns:wps="http://schemas.microsoft.com/office/word/2010/wordprocessingShape" mc:Ignorable="w14 w15 w16se w16cid w16 w16cex wp14">
   <w:abstractNum w:abstractNumId="0" w15:restartNumberingAfterBreak="0">
     <w:nsid w:val="0FAE26A0"/>
     <w:multiLevelType w:val="hybridMultilevel"/>
@@ -2649,7 +2620,7 @@
 </file>
 
 <file path=word/styles.xml><?xml version="1.0" encoding="utf-8"?>
-<w:styles xmlns:mc="http://schemas.openxmlformats.org/markup-compatibility/2006" xmlns:r="http://schemas.openxmlformats.org/officeDocument/2006/relationships" xmlns:w="http://schemas.openxmlformats.org/wordprocessingml/2006/main" xmlns:w14="http://schemas.microsoft.com/office/word/2010/wordml" xmlns:w15="http://schemas.microsoft.com/office/word/2012/wordml" xmlns:w16cid="http://schemas.microsoft.com/office/word/2016/wordml/cid" xmlns:w16se="http://schemas.microsoft.com/office/word/2015/wordml/symex" mc:Ignorable="w14 w15 w16se w16cid">
+<w:styles xmlns:mc="http://schemas.openxmlformats.org/markup-compatibility/2006" xmlns:r="http://schemas.openxmlformats.org/officeDocument/2006/relationships" xmlns:w="http://schemas.openxmlformats.org/wordprocessingml/2006/main" xmlns:w14="http://schemas.microsoft.com/office/word/2010/wordml" xmlns:w15="http://schemas.microsoft.com/office/word/2012/wordml" xmlns:w16cex="http://schemas.microsoft.com/office/word/2018/wordml/cex" xmlns:w16cid="http://schemas.microsoft.com/office/word/2016/wordml/cid" xmlns:w16="http://schemas.microsoft.com/office/word/2018/wordml" xmlns:w16se="http://schemas.microsoft.com/office/word/2015/wordml/symex" mc:Ignorable="w14 w15 w16se w16cid w16 w16cex">
   <w:docDefaults>
     <w:rPrDefault>
       <w:rPr>

</xml_diff>